<commit_message>
edited minor bug - ensuring all scenarios are only shown 2 times
</commit_message>
<xml_diff>
--- a/LetterSelectiveAttention_TechPaper.docx
+++ b/LetterSelectiveAttention_TechPaper.docx
@@ -1881,7 +1881,7 @@
           </mc:Choice>
           <mc:Fallback>
             <w:drawing>
-              <wp:inline distT="0" distB="0" distL="0" distR="0" wp14:anchorId="2920985A" wp14:editId="42012819">
+              <wp:inline distT="0" distB="0" distL="0" distR="0" wp14:anchorId="2016AE82" wp14:editId="211891EB">
                 <wp:extent cx="3087370" cy="2719705"/>
                 <wp:effectExtent l="0" t="0" r="0" b="4445"/>
                 <wp:docPr id="13" name="Picture 13" descr="C:\Users\tvh307\AppData\Local\Microsoft\Windows\INetCache\Content.Word\Stimuli Generation Diagram.drawio.png"/>
@@ -2000,7 +2000,7 @@
           </mc:Choice>
           <mc:Fallback>
             <w:drawing>
-              <wp:inline distT="0" distB="0" distL="0" distR="0" wp14:anchorId="2F0E3063" wp14:editId="74DEE57B">
+              <wp:inline distT="0" distB="0" distL="0" distR="0" wp14:anchorId="72FCF015" wp14:editId="09645084">
                 <wp:extent cx="3087370" cy="2861945"/>
                 <wp:effectExtent l="0" t="0" r="0" b="0"/>
                 <wp:docPr id="16" name="Picture 16" descr="C:\Users\tvh307\AppData\Local\Microsoft\Windows\INetCache\Content.Word\Input reaction diagram.drawio.png"/>
@@ -2336,7 +2336,7 @@
                 </mc:Choice>
                 <mc:Fallback>
                   <w:drawing>
-                    <wp:inline distT="0" distB="0" distL="0" distR="0" wp14:anchorId="25636553" wp14:editId="4F15F652">
+                    <wp:inline distT="0" distB="0" distL="0" distR="0" wp14:anchorId="51BC7826" wp14:editId="10E63331">
                       <wp:extent cx="457200" cy="480695"/>
                       <wp:effectExtent l="0" t="0" r="0" b="0"/>
                       <wp:docPr id="20" name="Picture 20" descr="C:\Users\tvh307\AppData\Local\Microsoft\Windows\INetCache\Content.Word\sadface.png"/>
@@ -2661,8 +2661,495 @@
         <w:jc w:val="both"/>
       </w:pPr>
       <w:r>
-        <w:t xml:space="preserve">To confirm that the program indeed provided the data the study needs several initial pilot sessions where conducted between the researchers </w:t>
-      </w:r>
+        <w:t xml:space="preserve">To confirm that the program indeed provided the data the study needs </w:t>
+      </w:r>
+      <w:r>
+        <w:t>few</w:t>
+      </w:r>
+      <w:r>
+        <w:t xml:space="preserve"> initial pilot sessions where conducted </w:t>
+      </w:r>
+      <w:r>
+        <w:t xml:space="preserve">on the involved researchers. </w:t>
+      </w:r>
+    </w:p>
+    <w:p>
+      <w:pPr>
+        <w:ind w:firstLine="14.40pt"/>
+        <w:jc w:val="both"/>
+      </w:pPr>
+      <w:r>
+        <w:t>The aim were to elucidate whether or not all elements were present on the screen for the wished amount of time and whether or not all wished conditions were given. In the table below the expected time, average observed time and standard deviation is given.</w:t>
+      </w:r>
+    </w:p>
+    <w:p>
+      <w:pPr>
+        <w:pStyle w:val="tablehead"/>
+      </w:pPr>
+      <w:r>
+        <w:t xml:space="preserve">Stimuli presentation </w:t>
+      </w:r>
+    </w:p>
+    <w:tbl>
+      <w:tblPr>
+        <w:tblW w:w="233.90pt" w:type="dxa"/>
+        <w:jc w:val="center"/>
+        <w:tblBorders>
+          <w:top w:val="single" w:sz="2" w:space="0" w:color="auto"/>
+          <w:start w:val="single" w:sz="2" w:space="0" w:color="auto"/>
+          <w:bottom w:val="single" w:sz="2" w:space="0" w:color="auto"/>
+          <w:end w:val="single" w:sz="2" w:space="0" w:color="auto"/>
+          <w:insideH w:val="single" w:sz="2" w:space="0" w:color="auto"/>
+          <w:insideV w:val="single" w:sz="2" w:space="0" w:color="auto"/>
+        </w:tblBorders>
+        <w:tblLayout w:type="fixed"/>
+        <w:tblLook w:firstRow="0" w:lastRow="0" w:firstColumn="0" w:lastColumn="0" w:noHBand="0" w:noVBand="0"/>
+      </w:tblPr>
+      <w:tblGrid>
+        <w:gridCol w:w="1276"/>
+        <w:gridCol w:w="1273"/>
+        <w:gridCol w:w="1276"/>
+        <w:gridCol w:w="853"/>
+      </w:tblGrid>
+      <w:tr>
+        <w:trPr>
+          <w:cantSplit/>
+          <w:trHeight w:val="240"/>
+          <w:tblHeader/>
+          <w:jc w:val="center"/>
+        </w:trPr>
+        <w:tc>
+          <w:tcPr>
+            <w:tcW w:w="63.80pt" w:type="dxa"/>
+          </w:tcPr>
+          <w:p>
+            <w:pPr>
+              <w:pStyle w:val="tablecolhead"/>
+            </w:pPr>
+          </w:p>
+        </w:tc>
+        <w:tc>
+          <w:tcPr>
+            <w:tcW w:w="170.10pt" w:type="dxa"/>
+            <w:gridSpan w:val="3"/>
+            <w:vAlign w:val="center"/>
+          </w:tcPr>
+          <w:p>
+            <w:pPr>
+              <w:pStyle w:val="tablecolhead"/>
+              <w:ind w:end="1.85pt"/>
+            </w:pPr>
+            <w:r>
+              <w:t xml:space="preserve">Stimuli </w:t>
+            </w:r>
+          </w:p>
+        </w:tc>
+      </w:tr>
+      <w:tr>
+        <w:trPr>
+          <w:cantSplit/>
+          <w:trHeight w:val="240"/>
+          <w:tblHeader/>
+          <w:jc w:val="center"/>
+        </w:trPr>
+        <w:tc>
+          <w:tcPr>
+            <w:tcW w:w="63.80pt" w:type="dxa"/>
+          </w:tcPr>
+          <w:p>
+            <w:pPr>
+              <w:pStyle w:val="tablecolsubhead"/>
+            </w:pPr>
+            <w:r>
+              <w:t xml:space="preserve">Stimuli </w:t>
+            </w:r>
+          </w:p>
+        </w:tc>
+        <w:tc>
+          <w:tcPr>
+            <w:tcW w:w="63.65pt" w:type="dxa"/>
+            <w:vAlign w:val="center"/>
+          </w:tcPr>
+          <w:p>
+            <w:pPr>
+              <w:pStyle w:val="tablecolsubhead"/>
+            </w:pPr>
+            <w:r>
+              <w:t>Expected time in sec</w:t>
+            </w:r>
+          </w:p>
+        </w:tc>
+        <w:tc>
+          <w:tcPr>
+            <w:tcW w:w="63.80pt" w:type="dxa"/>
+            <w:vAlign w:val="center"/>
+          </w:tcPr>
+          <w:p>
+            <w:pPr>
+              <w:pStyle w:val="tablecolsubhead"/>
+            </w:pPr>
+            <w:r>
+              <w:t>Average Observed time in Sec</w:t>
+            </w:r>
+          </w:p>
+        </w:tc>
+        <w:tc>
+          <w:tcPr>
+            <w:tcW w:w="42.55pt" w:type="dxa"/>
+            <w:vAlign w:val="center"/>
+          </w:tcPr>
+          <w:p>
+            <w:pPr>
+              <w:pStyle w:val="tablecolsubhead"/>
+            </w:pPr>
+            <w:r>
+              <w:t>Standard deviation in Sec</w:t>
+            </w:r>
+          </w:p>
+        </w:tc>
+      </w:tr>
+      <w:tr>
+        <w:trPr>
+          <w:trHeight w:val="320"/>
+          <w:jc w:val="center"/>
+        </w:trPr>
+        <w:tc>
+          <w:tcPr>
+            <w:tcW w:w="63.80pt" w:type="dxa"/>
+          </w:tcPr>
+          <w:p>
+            <w:pPr>
+              <w:pStyle w:val="tablecopy"/>
+              <w:jc w:val="center"/>
+            </w:pPr>
+            <w:r>
+              <w:t>Fixation Cross</w:t>
+            </w:r>
+          </w:p>
+        </w:tc>
+        <w:tc>
+          <w:tcPr>
+            <w:tcW w:w="63.65pt" w:type="dxa"/>
+            <w:vAlign w:val="center"/>
+          </w:tcPr>
+          <w:p>
+            <w:pPr>
+              <w:pStyle w:val="tablecopy"/>
+              <w:jc w:val="center"/>
+            </w:pPr>
+            <w:r>
+              <w:t>1.0</w:t>
+            </w:r>
+          </w:p>
+        </w:tc>
+        <w:tc>
+          <w:tcPr>
+            <w:tcW w:w="63.80pt" w:type="dxa"/>
+            <w:vAlign w:val="center"/>
+          </w:tcPr>
+          <w:p>
+            <w:pPr>
+              <w:rPr>
+                <w:sz w:val="16"/>
+                <w:szCs w:val="16"/>
+              </w:rPr>
+            </w:pPr>
+            <w:r>
+              <w:rPr>
+                <w:sz w:val="16"/>
+                <w:szCs w:val="16"/>
+              </w:rPr>
+              <w:t>1.011519</w:t>
+            </w:r>
+          </w:p>
+        </w:tc>
+        <w:tc>
+          <w:tcPr>
+            <w:tcW w:w="42.55pt" w:type="dxa"/>
+            <w:vAlign w:val="center"/>
+          </w:tcPr>
+          <w:p>
+            <w:pPr>
+              <w:rPr>
+                <w:sz w:val="16"/>
+                <w:szCs w:val="16"/>
+              </w:rPr>
+            </w:pPr>
+            <w:r>
+              <w:rPr>
+                <w:sz w:val="16"/>
+                <w:szCs w:val="16"/>
+              </w:rPr>
+              <w:t xml:space="preserve">+/- </w:t>
+            </w:r>
+            <w:r>
+              <w:rPr>
+                <w:sz w:val="16"/>
+                <w:szCs w:val="16"/>
+              </w:rPr>
+              <w:t>0.007092</w:t>
+            </w:r>
+          </w:p>
+        </w:tc>
+      </w:tr>
+      <w:tr>
+        <w:trPr>
+          <w:trHeight w:val="320"/>
+          <w:jc w:val="center"/>
+        </w:trPr>
+        <w:tc>
+          <w:tcPr>
+            <w:tcW w:w="63.80pt" w:type="dxa"/>
+          </w:tcPr>
+          <w:p>
+            <w:pPr>
+              <w:pStyle w:val="tablecopy"/>
+              <w:jc w:val="center"/>
+            </w:pPr>
+            <w:r>
+              <w:t>Letters</w:t>
+            </w:r>
+          </w:p>
+        </w:tc>
+        <w:tc>
+          <w:tcPr>
+            <w:tcW w:w="63.65pt" w:type="dxa"/>
+            <w:vAlign w:val="center"/>
+          </w:tcPr>
+          <w:p>
+            <w:pPr>
+              <w:pStyle w:val="tablecopy"/>
+              <w:jc w:val="center"/>
+            </w:pPr>
+            <w:r>
+              <w:t>0.2</w:t>
+            </w:r>
+          </w:p>
+        </w:tc>
+        <w:tc>
+          <w:tcPr>
+            <w:tcW w:w="63.80pt" w:type="dxa"/>
+            <w:vAlign w:val="center"/>
+          </w:tcPr>
+          <w:p>
+            <w:pPr>
+              <w:rPr>
+                <w:sz w:val="16"/>
+                <w:szCs w:val="16"/>
+              </w:rPr>
+            </w:pPr>
+            <w:r>
+              <w:rPr>
+                <w:sz w:val="16"/>
+                <w:szCs w:val="16"/>
+              </w:rPr>
+              <w:t>0.207325</w:t>
+            </w:r>
+          </w:p>
+        </w:tc>
+        <w:tc>
+          <w:tcPr>
+            <w:tcW w:w="42.55pt" w:type="dxa"/>
+            <w:vAlign w:val="center"/>
+          </w:tcPr>
+          <w:p>
+            <w:pPr>
+              <w:rPr>
+                <w:sz w:val="16"/>
+                <w:szCs w:val="16"/>
+              </w:rPr>
+            </w:pPr>
+            <w:r>
+              <w:rPr>
+                <w:sz w:val="16"/>
+                <w:szCs w:val="16"/>
+              </w:rPr>
+              <w:t xml:space="preserve">+/- </w:t>
+            </w:r>
+            <w:r>
+              <w:rPr>
+                <w:sz w:val="16"/>
+                <w:szCs w:val="16"/>
+              </w:rPr>
+              <w:t>0.004976</w:t>
+            </w:r>
+          </w:p>
+        </w:tc>
+      </w:tr>
+      <w:tr>
+        <w:trPr>
+          <w:trHeight w:val="320"/>
+          <w:jc w:val="center"/>
+        </w:trPr>
+        <w:tc>
+          <w:tcPr>
+            <w:tcW w:w="63.80pt" w:type="dxa"/>
+          </w:tcPr>
+          <w:p>
+            <w:pPr>
+              <w:pStyle w:val="tablecopy"/>
+              <w:jc w:val="center"/>
+            </w:pPr>
+            <w:r>
+              <w:t xml:space="preserve">Blank White </w:t>
+            </w:r>
+          </w:p>
+        </w:tc>
+        <w:tc>
+          <w:tcPr>
+            <w:tcW w:w="63.65pt" w:type="dxa"/>
+            <w:vAlign w:val="center"/>
+          </w:tcPr>
+          <w:p>
+            <w:pPr>
+              <w:pStyle w:val="tablecopy"/>
+              <w:jc w:val="center"/>
+            </w:pPr>
+            <w:r>
+              <w:t>5.0</w:t>
+            </w:r>
+          </w:p>
+        </w:tc>
+        <w:tc>
+          <w:tcPr>
+            <w:tcW w:w="63.80pt" w:type="dxa"/>
+            <w:vAlign w:val="center"/>
+          </w:tcPr>
+          <w:p>
+            <w:pPr>
+              <w:rPr>
+                <w:sz w:val="16"/>
+                <w:szCs w:val="16"/>
+              </w:rPr>
+            </w:pPr>
+            <w:r>
+              <w:rPr>
+                <w:sz w:val="16"/>
+                <w:szCs w:val="16"/>
+              </w:rPr>
+              <w:t>5.054729</w:t>
+            </w:r>
+          </w:p>
+        </w:tc>
+        <w:tc>
+          <w:tcPr>
+            <w:tcW w:w="42.55pt" w:type="dxa"/>
+            <w:vAlign w:val="center"/>
+          </w:tcPr>
+          <w:p>
+            <w:pPr>
+              <w:rPr>
+                <w:sz w:val="16"/>
+                <w:szCs w:val="16"/>
+              </w:rPr>
+            </w:pPr>
+            <w:r>
+              <w:rPr>
+                <w:sz w:val="16"/>
+                <w:szCs w:val="16"/>
+              </w:rPr>
+              <w:t xml:space="preserve">+/- </w:t>
+            </w:r>
+            <w:r>
+              <w:rPr>
+                <w:sz w:val="16"/>
+                <w:szCs w:val="16"/>
+              </w:rPr>
+              <w:t>0.009773</w:t>
+            </w:r>
+          </w:p>
+        </w:tc>
+      </w:tr>
+      <w:tr>
+        <w:trPr>
+          <w:trHeight w:val="320"/>
+          <w:jc w:val="center"/>
+        </w:trPr>
+        <w:tc>
+          <w:tcPr>
+            <w:tcW w:w="63.80pt" w:type="dxa"/>
+          </w:tcPr>
+          <w:p>
+            <w:pPr>
+              <w:pStyle w:val="tablecopy"/>
+              <w:jc w:val="center"/>
+            </w:pPr>
+            <w:r>
+              <w:t>Feedback</w:t>
+            </w:r>
+          </w:p>
+        </w:tc>
+        <w:tc>
+          <w:tcPr>
+            <w:tcW w:w="63.65pt" w:type="dxa"/>
+            <w:vAlign w:val="center"/>
+          </w:tcPr>
+          <w:p>
+            <w:pPr>
+              <w:pStyle w:val="tablecopy"/>
+              <w:jc w:val="center"/>
+            </w:pPr>
+            <w:r>
+              <w:t>0.5</w:t>
+            </w:r>
+          </w:p>
+        </w:tc>
+        <w:tc>
+          <w:tcPr>
+            <w:tcW w:w="63.80pt" w:type="dxa"/>
+            <w:vAlign w:val="center"/>
+          </w:tcPr>
+          <w:p>
+            <w:pPr>
+              <w:rPr>
+                <w:sz w:val="16"/>
+                <w:szCs w:val="16"/>
+              </w:rPr>
+            </w:pPr>
+            <w:r>
+              <w:rPr>
+                <w:sz w:val="16"/>
+                <w:szCs w:val="16"/>
+              </w:rPr>
+              <w:t>0.480663</w:t>
+            </w:r>
+          </w:p>
+        </w:tc>
+        <w:tc>
+          <w:tcPr>
+            <w:tcW w:w="42.55pt" w:type="dxa"/>
+            <w:vAlign w:val="center"/>
+          </w:tcPr>
+          <w:p>
+            <w:pPr>
+              <w:rPr>
+                <w:sz w:val="16"/>
+                <w:szCs w:val="16"/>
+              </w:rPr>
+            </w:pPr>
+            <w:r>
+              <w:rPr>
+                <w:sz w:val="16"/>
+                <w:szCs w:val="16"/>
+              </w:rPr>
+              <w:t xml:space="preserve">+/- </w:t>
+            </w:r>
+            <w:r>
+              <w:rPr>
+                <w:sz w:val="16"/>
+                <w:szCs w:val="16"/>
+              </w:rPr>
+              <w:t>0.026188</w:t>
+            </w:r>
+          </w:p>
+        </w:tc>
+      </w:tr>
+    </w:tbl>
+    <w:p>
+      <w:pPr>
+        <w:ind w:firstLine="14.40pt"/>
+        <w:jc w:val="both"/>
+      </w:pPr>
     </w:p>
     <w:p>
       <w:pPr>
@@ -2800,7 +3287,10 @@
       </w:r>
       <w:proofErr w:type="spellEnd"/>
       <w:r>
-        <w:t>. This often leads to confusion because equations do not balance dimensionally. If you must use mixed units, clearly state the units for each quantity that you use in an equation.</w:t>
+        <w:t xml:space="preserve">. This often </w:t>
+      </w:r>
+      <w:r>
+        <w:t>leads to confusion because equations do not balance dimensionally. If you must use mixed units, clearly state the units for each quantity that you use in an equation.</w:t>
       </w:r>
     </w:p>
     <w:p>
@@ -2916,10 +3406,7 @@
         <w:pStyle w:val="BodyText"/>
       </w:pPr>
       <w:r>
-        <w:t xml:space="preserve">The equations are an exception to the prescribed specifications of this template. You will need to determine whether or not your equation should be typed using either the Times New Roman or the Symbol font (please no other font). To create multileveled equations, it may be necessary to treat </w:t>
-      </w:r>
-      <w:r>
-        <w:t>the equation as a graphic and insert it into the text after your paper is styled.</w:t>
+        <w:t>The equations are an exception to the prescribed specifications of this template. You will need to determine whether or not your equation should be typed using either the Times New Roman or the Symbol font (please no other font). To create multileveled equations, it may be necessary to treat the equation as a graphic and insert it into the text after your paper is styled.</w:t>
       </w:r>
     </w:p>
     <w:p>
@@ -3098,6 +3585,7 @@
         <w:pStyle w:val="bulletlist"/>
       </w:pPr>
       <w:r>
+        <w:lastRenderedPageBreak/>
         <w:t>In your paper title, if the words “that uses” can accurately replace the word “using”, capitalize the “u”; if not, keep using lower-cased.</w:t>
       </w:r>
     </w:p>
@@ -3154,7 +3642,6 @@
         <w:pStyle w:val="Heading1"/>
       </w:pPr>
       <w:r>
-        <w:lastRenderedPageBreak/>
         <w:t xml:space="preserve">Using the </w:t>
       </w:r>
       <w:r>
@@ -3411,7 +3898,10 @@
         <w:pStyle w:val="BodyText"/>
       </w:pPr>
       <w:r>
-        <w:t>Component heads identify the different components of your paper and are not topically subordinate to each other. Examples include Acknowledgments and References and, for these, the correct style to use is “Heading 5”. Use “figure caption” for your Figure captions, and “table head” for your table title. Run-in heads, such as “Abstract”, will require you to apply a style (in this case, italic) in addition to the style provided by the drop down menu to differentiate the head from the text.</w:t>
+        <w:t xml:space="preserve">Component heads identify the different components of your paper and are not topically subordinate to each other. Examples include Acknowledgments and References and, for these, the correct style to use is “Heading 5”. Use “figure caption” for your Figure captions, and “table head” for your table title. Run-in heads, such as “Abstract”, will require you </w:t>
+      </w:r>
+      <w:r>
+        <w:t>to apply a style (in this case, italic) in addition to the style provided by the drop down menu to differentiate the head from the text.</w:t>
       </w:r>
     </w:p>
     <w:p>
@@ -3444,13 +3934,7 @@
         <w:rPr>
           <w:i w:val="0"/>
         </w:rPr>
-        <w:t xml:space="preserve">Place figures and tables at the top and bottom of columns. Avoid placing them in the middle of columns. Large figures and tables may span across both columns. Figure captions should be below the figures; table heads should appear above the tables. Insert </w:t>
-      </w:r>
-      <w:r>
-        <w:rPr>
-          <w:i w:val="0"/>
-        </w:rPr>
-        <w:t>figures and tables after they are cited in the text. Use the abbreviation “Fig. 1”, even at the beginning of a sentence.</w:t>
+        <w:t>Place figures and tables at the top and bottom of columns. Avoid placing them in the middle of columns. Large figures and tables may span across both columns. Figure captions should be below the figures; table heads should appear above the tables. Insert figures and tables after they are cited in the text. Use the abbreviation “Fig. 1”, even at the beginning of a sentence.</w:t>
       </w:r>
     </w:p>
     <w:p>
@@ -3919,7 +4403,11 @@
         <w:t xml:space="preserve">’ </w:t>
       </w:r>
       <w:r>
-        <w:t>names; do not use “et al.”. Papers that have not been published, even if they have been submitted for publication, should be cited as “unpublished” [4]. Papers that have been accepted for publication should be cited as “in press” [5]. Capitalize only the first word in a paper title, except for proper nouns and element symbols.</w:t>
+        <w:t xml:space="preserve">names; do not use “et al.”. Papers that have not been published, even if they have been submitted for publication, should be cited as “unpublished” [4]. Papers that have been accepted for publication should be cited as “in press” [5]. </w:t>
+      </w:r>
+      <w:r>
+        <w:lastRenderedPageBreak/>
+        <w:t>Capitalize only the first word in a paper title, except for proper nouns and element symbols.</w:t>
       </w:r>
     </w:p>
     <w:p>
@@ -3995,7 +4483,6 @@
         <w:ind w:start="17.70pt" w:hanging="17.70pt"/>
       </w:pPr>
       <w:r>
-        <w:lastRenderedPageBreak/>
         <w:t>Y. Yorozu, M. Hirano, K. Oka, and Y. Tagawa, “Electron spectroscopy studies on magneto-optical media and plastic substrate interface,” IEEE Transl. J. Magn. Japan, vol. 2, pp. 740–741, August 1987 [Digests 9th Annual Conf. Magnetics Japan, p. 301, 1982].</w:t>
       </w:r>
     </w:p>
@@ -6136,7 +6623,6 @@
   <w:style w:type="character" w:default="1" w:styleId="DefaultParagraphFont">
     <w:name w:val="Default Paragraph Font"/>
     <w:uiPriority w:val="1"/>
-    <w:semiHidden/>
     <w:unhideWhenUsed/>
   </w:style>
   <w:style w:type="table" w:default="1" w:styleId="TableNormal">
@@ -6729,7 +7215,7 @@
 </file>
 
 <file path=customXml/itemProps1.xml><?xml version="1.0" encoding="utf-8"?>
-<ds:datastoreItem xmlns:ds="http://purl.oclc.org/ooxml/officeDocument/customXml" ds:itemID="{046C3C09-8A3F-479F-ACF0-B81005E5EC2F}">
+<ds:datastoreItem xmlns:ds="http://purl.oclc.org/ooxml/officeDocument/customXml" ds:itemID="{4330DC5A-35A2-41F1-AEBE-048EBA599F67}">
   <ds:schemaRefs>
     <ds:schemaRef ds:uri="http://schemas.openxmlformats.org/officeDocument/2006/bibliography"/>
   </ds:schemaRefs>

</xml_diff>